<commit_message>
update Personas und User Profiles
</commit_message>
<xml_diff>
--- a/Personas.docx
+++ b/Personas.docx
@@ -668,7 +668,21 @@
           <w:sz w:val="23"/>
           <w:szCs w:val="23"/>
         </w:rPr>
-        <w:t xml:space="preserve"> Dies wäre eine gute Möglichkeit ihren Enkeln und Urenkeln mehr über Gummersbach zu vermitteln ohne dabei gleich wieder ein Familientreffen organisieren zu müssen und dabei die Fotoalben rauszuholen. Hildegard kennts sich allerdings nicht gut mit Online Dingen aus und deswegen soll nun Gerd sich daran versuchen. Er ist schlieslich derjenige mit dem Handy und ist dort in der Whatsappgruppe der Familie. Auch auf Facebook ist Gerd manchmal aktiv. Er hofft, dass der Umgang mit dieser neuen App nicht allzu kompliziert.</w:t>
+        <w:t xml:space="preserve"> Dies wäre eine gute Möglichkeit ihren Enkeln und Urenkeln mehr über Gummersbach </w:t>
+      </w:r>
+      <w:r>
+        <w:rPr>
+          <w:sz w:val="23"/>
+          <w:szCs w:val="23"/>
+        </w:rPr>
+        <w:t xml:space="preserve">und die Familie </w:t>
+      </w:r>
+      <w:r>
+        <w:rPr>
+          <w:sz w:val="23"/>
+          <w:szCs w:val="23"/>
+        </w:rPr>
+        <w:t>zu vermitteln ohne dabei gleich wieder ein Familientreffen organisieren zu müssen und dabei die Fotoalben rauszuholen. Hildegard kennts sich allerdings nicht gut mit Online Dingen aus und deswegen soll nun Gerd sich daran versuchen. Er ist schlieslich derjenige mit dem Handy und ist dort in der Whatsappgruppe der Familie. Auch auf Facebook ist Gerd manchmal aktiv. Er hofft, dass der Umgang mit dieser neuen App nicht allzu kompliziert.</w:t>
       </w:r>
     </w:p>
     <w:p/>
@@ -1511,6 +1525,9 @@
       <w:r>
         <w:t>Arbeitsstunden:</w:t>
       </w:r>
+      <w:r>
+        <w:t xml:space="preserve"> 20</w:t>
+      </w:r>
     </w:p>
     <w:p>
       <w:r>
@@ -1523,103 +1540,19 @@
       </w:r>
     </w:p>
     <w:p>
-      <w:pPr>
-        <w:rPr>
-          <w:lang w:val="en-GB"/>
-        </w:rPr>
-      </w:pPr>
-      <w:proofErr w:type="spellStart"/>
-      <w:r>
-        <w:rPr>
-          <w:lang w:val="en-GB"/>
-        </w:rPr>
-        <w:t>Technisches</w:t>
-      </w:r>
-      <w:proofErr w:type="spellEnd"/>
-      <w:r>
-        <w:rPr>
-          <w:lang w:val="en-GB"/>
-        </w:rPr>
-        <w:t xml:space="preserve"> Equipment: Handy, Laptop und Ta</w:t>
-      </w:r>
-      <w:r>
-        <w:rPr>
-          <w:lang w:val="en-GB"/>
-        </w:rPr>
-        <w:t>blet</w:t>
-      </w:r>
-    </w:p>
-    <w:p>
-      <w:pPr>
-        <w:rPr>
-          <w:lang w:val="en-GB"/>
-        </w:rPr>
-      </w:pPr>
-      <w:proofErr w:type="spellStart"/>
-      <w:r>
-        <w:rPr>
-          <w:lang w:val="en-GB"/>
-        </w:rPr>
-        <w:t>Körperliche</w:t>
-      </w:r>
-      <w:proofErr w:type="spellEnd"/>
-      <w:r>
-        <w:rPr>
-          <w:lang w:val="en-GB"/>
-        </w:rPr>
-        <w:t xml:space="preserve"> </w:t>
-      </w:r>
-      <w:proofErr w:type="spellStart"/>
-      <w:r>
-        <w:rPr>
-          <w:lang w:val="en-GB"/>
-        </w:rPr>
-        <w:t>EInschränkung</w:t>
-      </w:r>
-      <w:proofErr w:type="spellEnd"/>
-      <w:r>
-        <w:rPr>
-          <w:lang w:val="en-GB"/>
-        </w:rPr>
-        <w:t xml:space="preserve">: </w:t>
-      </w:r>
-      <w:proofErr w:type="spellStart"/>
-      <w:r>
-        <w:rPr>
-          <w:lang w:val="en-GB"/>
-        </w:rPr>
-        <w:t>keine</w:t>
-      </w:r>
-      <w:proofErr w:type="spellEnd"/>
-    </w:p>
-    <w:p>
-      <w:pPr>
-        <w:rPr>
-          <w:lang w:val="en-GB"/>
-        </w:rPr>
-      </w:pPr>
-      <w:proofErr w:type="spellStart"/>
-      <w:r>
-        <w:rPr>
-          <w:lang w:val="en-GB"/>
-        </w:rPr>
-        <w:t>Familie</w:t>
-      </w:r>
-      <w:proofErr w:type="spellEnd"/>
-      <w:r>
-        <w:rPr>
-          <w:lang w:val="en-GB"/>
-        </w:rPr>
-        <w:t xml:space="preserve">: </w:t>
-      </w:r>
-      <w:proofErr w:type="spellStart"/>
-      <w:r>
-        <w:rPr>
-          <w:lang w:val="en-GB"/>
-        </w:rPr>
-        <w:t>ledig</w:t>
-      </w:r>
-      <w:proofErr w:type="spellEnd"/>
+      <w:r>
+        <w:t>Technisches Equipment: Handy, Laptop und Tablet</w:t>
+      </w:r>
+    </w:p>
+    <w:p>
+      <w:r>
+        <w:t>Körperliche EInschränkung: keine</w:t>
+      </w:r>
+    </w:p>
+    <w:p>
+      <w:r>
+        <w:t>Familie: ledig</w:t>
+      </w:r>
     </w:p>
     <w:p>
       <w:r>

</xml_diff>